<commit_message>
Added instructions for creating and running a flask app
</commit_message>
<xml_diff>
--- a/Tf_proj.docx
+++ b/Tf_proj.docx
@@ -34,6 +34,7 @@
       </w:pPr>
       <w:r>
         <w:rPr/>
+        <w:t>Tag v01</w:t>
       </w:r>
     </w:p>
     <w:p>
@@ -175,6 +176,421 @@
       <w:r>
         <w:rPr/>
       </w:r>
+    </w:p>
+    <w:p>
+      <w:pPr>
+        <w:pStyle w:val="Normal"/>
+        <w:bidi w:val="0"/>
+        <w:jc w:val="left"/>
+        <w:rPr/>
+      </w:pPr>
+      <w:r>
+        <w:rPr/>
+        <w:t>Tag v02</w:t>
+      </w:r>
+    </w:p>
+    <w:p>
+      <w:pPr>
+        <w:pStyle w:val="Normal"/>
+        <w:bidi w:val="0"/>
+        <w:jc w:val="left"/>
+        <w:rPr/>
+      </w:pPr>
+      <w:r>
+        <w:rPr/>
+      </w:r>
+    </w:p>
+    <w:p>
+      <w:pPr>
+        <w:pStyle w:val="Heading4"/>
+        <w:bidi w:val="0"/>
+        <w:jc w:val="left"/>
+        <w:rPr/>
+      </w:pPr>
+      <w:r>
+        <w:rPr/>
+        <w:t>S4: Create app dir and flask app as follows:</w:t>
+      </w:r>
+    </w:p>
+    <w:p>
+      <w:pPr>
+        <w:pStyle w:val="Normal"/>
+        <w:bidi w:val="0"/>
+        <w:jc w:val="left"/>
+        <w:rPr/>
+      </w:pPr>
+      <w:r>
+        <w:rPr/>
+      </w:r>
+    </w:p>
+    <w:p>
+      <w:pPr>
+        <w:pStyle w:val="Normal"/>
+        <w:bidi w:val="0"/>
+        <w:jc w:val="left"/>
+        <w:rPr/>
+      </w:pPr>
+      <w:r>
+        <w:rPr/>
+        <w:t>mkdir flask_app &amp;&amp; cd flask_app</w:t>
+      </w:r>
+    </w:p>
+    <w:p>
+      <w:pPr>
+        <w:pStyle w:val="Normal"/>
+        <w:bidi w:val="0"/>
+        <w:jc w:val="left"/>
+        <w:rPr/>
+      </w:pPr>
+      <w:r>
+        <w:rPr/>
+        <w:t>vi app.py</w:t>
+      </w:r>
+    </w:p>
+    <w:p>
+      <w:pPr>
+        <w:pStyle w:val="Normal"/>
+        <w:bidi w:val="0"/>
+        <w:jc w:val="left"/>
+        <w:rPr/>
+      </w:pPr>
+      <w:r>
+        <w:rPr/>
+      </w:r>
+    </w:p>
+    <w:p>
+      <w:pPr>
+        <w:pStyle w:val="Normal"/>
+        <w:bidi w:val="0"/>
+        <w:jc w:val="left"/>
+        <w:rPr>
+          <w:b/>
+          <w:b/>
+          <w:bCs/>
+        </w:rPr>
+      </w:pPr>
+      <w:r>
+        <w:rPr>
+          <w:b/>
+          <w:bCs/>
+        </w:rPr>
+        <w:t>Type in the following code:</w:t>
+      </w:r>
+    </w:p>
+    <w:p>
+      <w:pPr>
+        <w:pStyle w:val="Normal"/>
+        <w:bidi w:val="0"/>
+        <w:jc w:val="left"/>
+        <w:rPr/>
+      </w:pPr>
+      <w:r>
+        <w:rPr/>
+      </w:r>
+    </w:p>
+    <w:p>
+      <w:pPr>
+        <w:pStyle w:val="Normal"/>
+        <w:bidi w:val="0"/>
+        <w:jc w:val="left"/>
+        <w:rPr>
+          <w:highlight w:val="none"/>
+          <w:shd w:fill="FFFFD7" w:val="clear"/>
+        </w:rPr>
+      </w:pPr>
+      <w:r>
+        <w:rPr>
+          <w:shd w:fill="FFFFD7" w:val="clear"/>
+        </w:rPr>
+        <w:t>from flask import Flask</w:t>
+      </w:r>
+    </w:p>
+    <w:p>
+      <w:pPr>
+        <w:pStyle w:val="Normal"/>
+        <w:bidi w:val="0"/>
+        <w:jc w:val="left"/>
+        <w:rPr>
+          <w:highlight w:val="none"/>
+          <w:shd w:fill="FFFFD7" w:val="clear"/>
+        </w:rPr>
+      </w:pPr>
+      <w:r>
+        <w:rPr>
+          <w:shd w:fill="FFFFD7" w:val="clear"/>
+        </w:rPr>
+      </w:r>
+    </w:p>
+    <w:p>
+      <w:pPr>
+        <w:pStyle w:val="Normal"/>
+        <w:bidi w:val="0"/>
+        <w:jc w:val="left"/>
+        <w:rPr>
+          <w:highlight w:val="none"/>
+          <w:shd w:fill="FFFFD7" w:val="clear"/>
+        </w:rPr>
+      </w:pPr>
+      <w:r>
+        <w:rPr>
+          <w:shd w:fill="FFFFD7" w:val="clear"/>
+        </w:rPr>
+        <w:t>app = Flask(__name__)</w:t>
+      </w:r>
+    </w:p>
+    <w:p>
+      <w:pPr>
+        <w:pStyle w:val="Normal"/>
+        <w:bidi w:val="0"/>
+        <w:jc w:val="left"/>
+        <w:rPr>
+          <w:highlight w:val="none"/>
+          <w:shd w:fill="FFFFD7" w:val="clear"/>
+        </w:rPr>
+      </w:pPr>
+      <w:r>
+        <w:rPr>
+          <w:shd w:fill="FFFFD7" w:val="clear"/>
+        </w:rPr>
+      </w:r>
+    </w:p>
+    <w:p>
+      <w:pPr>
+        <w:pStyle w:val="Normal"/>
+        <w:bidi w:val="0"/>
+        <w:jc w:val="left"/>
+        <w:rPr>
+          <w:highlight w:val="none"/>
+          <w:shd w:fill="FFFFD7" w:val="clear"/>
+        </w:rPr>
+      </w:pPr>
+      <w:r>
+        <w:rPr>
+          <w:shd w:fill="FFFFD7" w:val="clear"/>
+        </w:rPr>
+        <w:t>@app.route('/')</w:t>
+      </w:r>
+    </w:p>
+    <w:p>
+      <w:pPr>
+        <w:pStyle w:val="Normal"/>
+        <w:bidi w:val="0"/>
+        <w:jc w:val="left"/>
+        <w:rPr>
+          <w:highlight w:val="none"/>
+          <w:shd w:fill="FFFFD7" w:val="clear"/>
+        </w:rPr>
+      </w:pPr>
+      <w:r>
+        <w:rPr>
+          <w:shd w:fill="FFFFD7" w:val="clear"/>
+        </w:rPr>
+        <w:t>def hello_world():</w:t>
+      </w:r>
+    </w:p>
+    <w:p>
+      <w:pPr>
+        <w:pStyle w:val="Normal"/>
+        <w:bidi w:val="0"/>
+        <w:jc w:val="left"/>
+        <w:rPr>
+          <w:highlight w:val="none"/>
+          <w:shd w:fill="FFFFD7" w:val="clear"/>
+        </w:rPr>
+      </w:pPr>
+      <w:r>
+        <w:rPr>
+          <w:shd w:fill="FFFFD7" w:val="clear"/>
+        </w:rPr>
+        <w:t xml:space="preserve">    </w:t>
+      </w:r>
+      <w:r>
+        <w:rPr>
+          <w:shd w:fill="FFFFD7" w:val="clear"/>
+        </w:rPr>
+        <w:t>return 'Hello, World!'</w:t>
+      </w:r>
+    </w:p>
+    <w:p>
+      <w:pPr>
+        <w:pStyle w:val="Normal"/>
+        <w:bidi w:val="0"/>
+        <w:jc w:val="left"/>
+        <w:rPr>
+          <w:highlight w:val="none"/>
+          <w:shd w:fill="FFFFD7" w:val="clear"/>
+        </w:rPr>
+      </w:pPr>
+      <w:r>
+        <w:rPr>
+          <w:shd w:fill="FFFFD7" w:val="clear"/>
+        </w:rPr>
+      </w:r>
+    </w:p>
+    <w:p>
+      <w:pPr>
+        <w:pStyle w:val="Normal"/>
+        <w:bidi w:val="0"/>
+        <w:jc w:val="left"/>
+        <w:rPr>
+          <w:highlight w:val="none"/>
+          <w:shd w:fill="FFFFD7" w:val="clear"/>
+        </w:rPr>
+      </w:pPr>
+      <w:r>
+        <w:rPr>
+          <w:shd w:fill="FFFFD7" w:val="clear"/>
+        </w:rPr>
+        <w:t>if __name__ == "__main__":</w:t>
+      </w:r>
+    </w:p>
+    <w:p>
+      <w:pPr>
+        <w:pStyle w:val="Normal"/>
+        <w:bidi w:val="0"/>
+        <w:jc w:val="left"/>
+        <w:rPr>
+          <w:highlight w:val="none"/>
+          <w:shd w:fill="FFFFD7" w:val="clear"/>
+        </w:rPr>
+      </w:pPr>
+      <w:r>
+        <w:rPr>
+          <w:shd w:fill="FFFFD7" w:val="clear"/>
+        </w:rPr>
+        <w:t xml:space="preserve">    </w:t>
+      </w:r>
+      <w:r>
+        <w:rPr>
+          <w:shd w:fill="FFFFD7" w:val="clear"/>
+        </w:rPr>
+        <w:t>app.run(host='0.0.0.0', port=5000)</w:t>
+      </w:r>
+    </w:p>
+    <w:p>
+      <w:pPr>
+        <w:pStyle w:val="Normal"/>
+        <w:bidi w:val="0"/>
+        <w:jc w:val="left"/>
+        <w:rPr/>
+      </w:pPr>
+      <w:r>
+        <w:rPr/>
+      </w:r>
+    </w:p>
+    <w:p>
+      <w:pPr>
+        <w:pStyle w:val="Normal"/>
+        <w:bidi w:val="0"/>
+        <w:jc w:val="left"/>
+        <w:rPr/>
+      </w:pPr>
+      <w:r>
+        <w:rPr/>
+      </w:r>
+    </w:p>
+    <w:p>
+      <w:pPr>
+        <w:pStyle w:val="Normal"/>
+        <w:bidi w:val="0"/>
+        <w:jc w:val="left"/>
+        <w:rPr>
+          <w:b/>
+          <w:b/>
+          <w:bCs/>
+        </w:rPr>
+      </w:pPr>
+      <w:r>
+        <w:rPr>
+          <w:b/>
+          <w:bCs/>
+        </w:rPr>
+        <w:t>Save and Run the application</w:t>
+      </w:r>
+    </w:p>
+    <w:p>
+      <w:pPr>
+        <w:pStyle w:val="Normal"/>
+        <w:bidi w:val="0"/>
+        <w:jc w:val="left"/>
+        <w:rPr/>
+      </w:pPr>
+      <w:r>
+        <w:rPr/>
+      </w:r>
+    </w:p>
+    <w:p>
+      <w:pPr>
+        <w:pStyle w:val="Normal"/>
+        <w:bidi w:val="0"/>
+        <w:jc w:val="left"/>
+        <w:rPr/>
+      </w:pPr>
+      <w:r>
+        <w:rPr/>
+        <w:t>python3 app.py &amp;</w:t>
+      </w:r>
+    </w:p>
+    <w:p>
+      <w:pPr>
+        <w:pStyle w:val="Normal"/>
+        <w:bidi w:val="0"/>
+        <w:jc w:val="left"/>
+        <w:rPr/>
+      </w:pPr>
+      <w:r>
+        <w:rPr/>
+      </w:r>
+    </w:p>
+    <w:p>
+      <w:pPr>
+        <w:pStyle w:val="Normal"/>
+        <w:bidi w:val="0"/>
+        <w:jc w:val="left"/>
+        <w:rPr>
+          <w:b/>
+          <w:b/>
+          <w:bCs/>
+        </w:rPr>
+      </w:pPr>
+      <w:r>
+        <w:rPr>
+          <w:b/>
+          <w:bCs/>
+        </w:rPr>
+        <w:t>verify it</w:t>
+      </w:r>
+    </w:p>
+    <w:p>
+      <w:pPr>
+        <w:pStyle w:val="Normal"/>
+        <w:bidi w:val="0"/>
+        <w:jc w:val="left"/>
+        <w:rPr/>
+      </w:pPr>
+      <w:r>
+        <w:rPr/>
+      </w:r>
+    </w:p>
+    <w:p>
+      <w:pPr>
+        <w:pStyle w:val="Normal"/>
+        <w:bidi w:val="0"/>
+        <w:jc w:val="left"/>
+        <w:rPr/>
+      </w:pPr>
+      <w:r>
+        <w:rPr/>
+        <w:t xml:space="preserve">curl </w:t>
+      </w:r>
+      <w:hyperlink r:id="rId3">
+        <w:r>
+          <w:rPr>
+            <w:rStyle w:val="InternetLink"/>
+          </w:rPr>
+          <w:t>http://127.0.0.1:5000</w:t>
+        </w:r>
+      </w:hyperlink>
     </w:p>
     <w:p>
       <w:pPr>
@@ -393,6 +809,13 @@
       <w:iCs/>
       <w:sz w:val="26"/>
       <w:szCs w:val="26"/>
+    </w:rPr>
+  </w:style>
+  <w:style w:type="character" w:styleId="InternetLink">
+    <w:name w:val="Hyperlink"/>
+    <w:rPr>
+      <w:color w:val="000080"/>
+      <w:u w:val="single"/>
     </w:rPr>
   </w:style>
   <w:style w:type="paragraph" w:styleId="Heading">

</xml_diff>

<commit_message>
Added the terraform installation and the provisioner script
</commit_message>
<xml_diff>
--- a/Tf_proj.docx
+++ b/Tf_proj.docx
@@ -591,6 +591,1461 @@
           <w:t>http://127.0.0.1:5000</w:t>
         </w:r>
       </w:hyperlink>
+    </w:p>
+    <w:p>
+      <w:pPr>
+        <w:pStyle w:val="Normal"/>
+        <w:bidi w:val="0"/>
+        <w:jc w:val="left"/>
+        <w:rPr/>
+      </w:pPr>
+      <w:r>
+        <w:rPr/>
+      </w:r>
+    </w:p>
+    <w:p>
+      <w:pPr>
+        <w:pStyle w:val="Normal"/>
+        <w:bidi w:val="0"/>
+        <w:jc w:val="left"/>
+        <w:rPr/>
+      </w:pPr>
+      <w:r>
+        <w:rPr/>
+      </w:r>
+    </w:p>
+    <w:p>
+      <w:pPr>
+        <w:pStyle w:val="Normal"/>
+        <w:bidi w:val="0"/>
+        <w:jc w:val="left"/>
+        <w:rPr/>
+      </w:pPr>
+      <w:r>
+        <w:rPr/>
+      </w:r>
+    </w:p>
+    <w:p>
+      <w:pPr>
+        <w:pStyle w:val="Normal"/>
+        <w:bidi w:val="0"/>
+        <w:jc w:val="left"/>
+        <w:rPr/>
+      </w:pPr>
+      <w:r>
+        <w:rPr/>
+      </w:r>
+    </w:p>
+    <w:p>
+      <w:pPr>
+        <w:pStyle w:val="Heading4"/>
+        <w:bidi w:val="0"/>
+        <w:jc w:val="left"/>
+        <w:rPr/>
+      </w:pPr>
+      <w:r>
+        <w:rPr/>
+        <w:t>S5: Download  Hashicorp ‘s key install it and get terraform</w:t>
+      </w:r>
+    </w:p>
+    <w:p>
+      <w:pPr>
+        <w:pStyle w:val="Normal"/>
+        <w:bidi w:val="0"/>
+        <w:jc w:val="left"/>
+        <w:rPr/>
+      </w:pPr>
+      <w:r>
+        <w:rPr/>
+      </w:r>
+    </w:p>
+    <w:p>
+      <w:pPr>
+        <w:pStyle w:val="Normal"/>
+        <w:bidi w:val="0"/>
+        <w:jc w:val="left"/>
+        <w:rPr/>
+      </w:pPr>
+      <w:r>
+        <w:rPr/>
+        <w:t>wget -O - https://apt.releases.hashicorp.com/gpg | sudo gpg --dearmor -o /usr/share/keyrings/hashicorp-archive-keyring.gpg</w:t>
+      </w:r>
+    </w:p>
+    <w:p>
+      <w:pPr>
+        <w:pStyle w:val="Normal"/>
+        <w:bidi w:val="0"/>
+        <w:jc w:val="left"/>
+        <w:rPr/>
+      </w:pPr>
+      <w:r>
+        <w:rPr/>
+        <w:t>echo "deb [arch=$(dpkg --print-architecture) signed-by=/usr/share/keyrings/hashicorp-archive-keyring.gpg] https://apt.releases.hashicorp.com $(lsb_release -cs) main" | sudo tee /etc/apt/sources.list.d/hashicorp.list</w:t>
+      </w:r>
+    </w:p>
+    <w:p>
+      <w:pPr>
+        <w:pStyle w:val="Normal"/>
+        <w:bidi w:val="0"/>
+        <w:jc w:val="left"/>
+        <w:rPr/>
+      </w:pPr>
+      <w:r>
+        <w:rPr/>
+        <w:t>sudo apt update &amp;&amp; sudo apt install terraform</w:t>
+      </w:r>
+    </w:p>
+    <w:p>
+      <w:pPr>
+        <w:pStyle w:val="Normal"/>
+        <w:bidi w:val="0"/>
+        <w:jc w:val="left"/>
+        <w:rPr/>
+      </w:pPr>
+      <w:r>
+        <w:rPr/>
+      </w:r>
+    </w:p>
+    <w:p>
+      <w:pPr>
+        <w:pStyle w:val="Heading4"/>
+        <w:bidi w:val="0"/>
+        <w:jc w:val="left"/>
+        <w:rPr/>
+      </w:pPr>
+      <w:r>
+        <w:rPr/>
+        <w:t>S6: create the dir  for the tf programs and create a main.tf file</w:t>
+      </w:r>
+    </w:p>
+    <w:p>
+      <w:pPr>
+        <w:pStyle w:val="Heading4"/>
+        <w:bidi w:val="0"/>
+        <w:jc w:val="left"/>
+        <w:rPr/>
+      </w:pPr>
+      <w:r>
+        <w:rPr/>
+      </w:r>
+    </w:p>
+    <w:p>
+      <w:pPr>
+        <w:pStyle w:val="Normal"/>
+        <w:bidi w:val="0"/>
+        <w:jc w:val="left"/>
+        <w:rPr/>
+      </w:pPr>
+      <w:r>
+        <w:rPr/>
+        <w:t>mkdir ~/tf &amp;&amp; cd ~/tf</w:t>
+      </w:r>
+    </w:p>
+    <w:p>
+      <w:pPr>
+        <w:pStyle w:val="Normal"/>
+        <w:bidi w:val="0"/>
+        <w:jc w:val="left"/>
+        <w:rPr/>
+      </w:pPr>
+      <w:r>
+        <w:rPr/>
+      </w:r>
+    </w:p>
+    <w:p>
+      <w:pPr>
+        <w:pStyle w:val="Normal"/>
+        <w:bidi w:val="0"/>
+        <w:jc w:val="left"/>
+        <w:rPr/>
+      </w:pPr>
+      <w:r>
+        <w:rPr/>
+        <w:t>vi main.tf</w:t>
+      </w:r>
+    </w:p>
+    <w:p>
+      <w:pPr>
+        <w:pStyle w:val="Normal"/>
+        <w:bidi w:val="0"/>
+        <w:jc w:val="left"/>
+        <w:rPr/>
+      </w:pPr>
+      <w:r>
+        <w:rPr/>
+      </w:r>
+    </w:p>
+    <w:p>
+      <w:pPr>
+        <w:pStyle w:val="Normal"/>
+        <w:bidi w:val="0"/>
+        <w:jc w:val="left"/>
+        <w:rPr/>
+      </w:pPr>
+      <w:r>
+        <w:rPr/>
+        <w:t>provider "azurerm" {</w:t>
+      </w:r>
+    </w:p>
+    <w:p>
+      <w:pPr>
+        <w:pStyle w:val="Normal"/>
+        <w:bidi w:val="0"/>
+        <w:jc w:val="left"/>
+        <w:rPr/>
+      </w:pPr>
+      <w:r>
+        <w:rPr/>
+        <w:t xml:space="preserve"> </w:t>
+      </w:r>
+      <w:r>
+        <w:rPr/>
+        <w:t>features {}</w:t>
+      </w:r>
+    </w:p>
+    <w:p>
+      <w:pPr>
+        <w:pStyle w:val="Normal"/>
+        <w:bidi w:val="0"/>
+        <w:jc w:val="left"/>
+        <w:rPr/>
+      </w:pPr>
+      <w:r>
+        <w:rPr/>
+        <w:t xml:space="preserve"> </w:t>
+      </w:r>
+      <w:r>
+        <w:rPr/>
+        <w:t>subscription_id = "&lt;</w:t>
+      </w:r>
+      <w:r>
+        <w:rPr/>
+        <w:t>Your subscription id here&gt;</w:t>
+      </w:r>
+      <w:r>
+        <w:rPr/>
+        <w:t>"</w:t>
+      </w:r>
+    </w:p>
+    <w:p>
+      <w:pPr>
+        <w:pStyle w:val="Normal"/>
+        <w:bidi w:val="0"/>
+        <w:jc w:val="left"/>
+        <w:rPr/>
+      </w:pPr>
+      <w:r>
+        <w:rPr/>
+        <w:t>}</w:t>
+      </w:r>
+    </w:p>
+    <w:p>
+      <w:pPr>
+        <w:pStyle w:val="Normal"/>
+        <w:bidi w:val="0"/>
+        <w:jc w:val="left"/>
+        <w:rPr/>
+      </w:pPr>
+      <w:r>
+        <w:rPr/>
+      </w:r>
+    </w:p>
+    <w:p>
+      <w:pPr>
+        <w:pStyle w:val="Normal"/>
+        <w:bidi w:val="0"/>
+        <w:jc w:val="left"/>
+        <w:rPr/>
+      </w:pPr>
+      <w:r>
+        <w:rPr/>
+        <w:t>resource "azurerm_resource_group" "example" {</w:t>
+      </w:r>
+    </w:p>
+    <w:p>
+      <w:pPr>
+        <w:pStyle w:val="Normal"/>
+        <w:bidi w:val="0"/>
+        <w:jc w:val="left"/>
+        <w:rPr/>
+      </w:pPr>
+      <w:r>
+        <w:rPr/>
+        <w:t xml:space="preserve"> </w:t>
+      </w:r>
+      <w:r>
+        <w:rPr/>
+        <w:t>name     = "FlaskDemoGroup"</w:t>
+      </w:r>
+    </w:p>
+    <w:p>
+      <w:pPr>
+        <w:pStyle w:val="Normal"/>
+        <w:bidi w:val="0"/>
+        <w:jc w:val="left"/>
+        <w:rPr/>
+      </w:pPr>
+      <w:r>
+        <w:rPr/>
+        <w:t xml:space="preserve"> </w:t>
+      </w:r>
+      <w:r>
+        <w:rPr/>
+        <w:t>location = "centralindia"</w:t>
+      </w:r>
+    </w:p>
+    <w:p>
+      <w:pPr>
+        <w:pStyle w:val="Normal"/>
+        <w:bidi w:val="0"/>
+        <w:jc w:val="left"/>
+        <w:rPr/>
+      </w:pPr>
+      <w:r>
+        <w:rPr/>
+        <w:t>}</w:t>
+      </w:r>
+    </w:p>
+    <w:p>
+      <w:pPr>
+        <w:pStyle w:val="Normal"/>
+        <w:bidi w:val="0"/>
+        <w:jc w:val="left"/>
+        <w:rPr/>
+      </w:pPr>
+      <w:r>
+        <w:rPr/>
+      </w:r>
+    </w:p>
+    <w:p>
+      <w:pPr>
+        <w:pStyle w:val="Normal"/>
+        <w:bidi w:val="0"/>
+        <w:jc w:val="left"/>
+        <w:rPr/>
+      </w:pPr>
+      <w:r>
+        <w:rPr/>
+        <w:t>resource "azurerm_virtual_network" "example" {</w:t>
+      </w:r>
+    </w:p>
+    <w:p>
+      <w:pPr>
+        <w:pStyle w:val="Normal"/>
+        <w:bidi w:val="0"/>
+        <w:jc w:val="left"/>
+        <w:rPr/>
+      </w:pPr>
+      <w:r>
+        <w:rPr/>
+        <w:t xml:space="preserve"> </w:t>
+      </w:r>
+      <w:r>
+        <w:rPr/>
+        <w:t>name                = "FlaskVNet"</w:t>
+      </w:r>
+    </w:p>
+    <w:p>
+      <w:pPr>
+        <w:pStyle w:val="Normal"/>
+        <w:bidi w:val="0"/>
+        <w:jc w:val="left"/>
+        <w:rPr/>
+      </w:pPr>
+      <w:r>
+        <w:rPr/>
+        <w:t xml:space="preserve"> </w:t>
+      </w:r>
+      <w:r>
+        <w:rPr/>
+        <w:t>address_space       = ["10.0.0.0/16"]</w:t>
+      </w:r>
+    </w:p>
+    <w:p>
+      <w:pPr>
+        <w:pStyle w:val="Normal"/>
+        <w:bidi w:val="0"/>
+        <w:jc w:val="left"/>
+        <w:rPr/>
+      </w:pPr>
+      <w:r>
+        <w:rPr/>
+        <w:t xml:space="preserve"> </w:t>
+      </w:r>
+      <w:r>
+        <w:rPr/>
+        <w:t>location            = azurerm_resource_group.example.location</w:t>
+      </w:r>
+    </w:p>
+    <w:p>
+      <w:pPr>
+        <w:pStyle w:val="Normal"/>
+        <w:bidi w:val="0"/>
+        <w:jc w:val="left"/>
+        <w:rPr/>
+      </w:pPr>
+      <w:r>
+        <w:rPr/>
+        <w:t xml:space="preserve"> </w:t>
+      </w:r>
+      <w:r>
+        <w:rPr/>
+        <w:t>resource_group_name = azurerm_resource_group.example.name</w:t>
+      </w:r>
+    </w:p>
+    <w:p>
+      <w:pPr>
+        <w:pStyle w:val="Normal"/>
+        <w:bidi w:val="0"/>
+        <w:jc w:val="left"/>
+        <w:rPr/>
+      </w:pPr>
+      <w:r>
+        <w:rPr/>
+        <w:t>}</w:t>
+      </w:r>
+    </w:p>
+    <w:p>
+      <w:pPr>
+        <w:pStyle w:val="Normal"/>
+        <w:bidi w:val="0"/>
+        <w:jc w:val="left"/>
+        <w:rPr/>
+      </w:pPr>
+      <w:r>
+        <w:rPr/>
+      </w:r>
+    </w:p>
+    <w:p>
+      <w:pPr>
+        <w:pStyle w:val="Normal"/>
+        <w:bidi w:val="0"/>
+        <w:jc w:val="left"/>
+        <w:rPr/>
+      </w:pPr>
+      <w:r>
+        <w:rPr/>
+        <w:t>resource "azurerm_subnet" "example" {</w:t>
+      </w:r>
+    </w:p>
+    <w:p>
+      <w:pPr>
+        <w:pStyle w:val="Normal"/>
+        <w:bidi w:val="0"/>
+        <w:jc w:val="left"/>
+        <w:rPr/>
+      </w:pPr>
+      <w:r>
+        <w:rPr/>
+        <w:t xml:space="preserve"> </w:t>
+      </w:r>
+      <w:r>
+        <w:rPr/>
+        <w:t>name                 = "FlaskSubnet"</w:t>
+      </w:r>
+    </w:p>
+    <w:p>
+      <w:pPr>
+        <w:pStyle w:val="Normal"/>
+        <w:bidi w:val="0"/>
+        <w:jc w:val="left"/>
+        <w:rPr/>
+      </w:pPr>
+      <w:r>
+        <w:rPr/>
+        <w:t xml:space="preserve"> </w:t>
+      </w:r>
+      <w:r>
+        <w:rPr/>
+        <w:t>resource_group_name  = azurerm_resource_group.example.name</w:t>
+      </w:r>
+    </w:p>
+    <w:p>
+      <w:pPr>
+        <w:pStyle w:val="Normal"/>
+        <w:bidi w:val="0"/>
+        <w:jc w:val="left"/>
+        <w:rPr/>
+      </w:pPr>
+      <w:r>
+        <w:rPr/>
+        <w:t xml:space="preserve"> </w:t>
+      </w:r>
+      <w:r>
+        <w:rPr/>
+        <w:t>virtual_network_name = azurerm_virtual_network.example.name</w:t>
+      </w:r>
+    </w:p>
+    <w:p>
+      <w:pPr>
+        <w:pStyle w:val="Normal"/>
+        <w:bidi w:val="0"/>
+        <w:jc w:val="left"/>
+        <w:rPr/>
+      </w:pPr>
+      <w:r>
+        <w:rPr/>
+        <w:t xml:space="preserve"> </w:t>
+      </w:r>
+      <w:r>
+        <w:rPr/>
+        <w:t>address_prefixes     = ["10.0.1.0/24"]</w:t>
+      </w:r>
+    </w:p>
+    <w:p>
+      <w:pPr>
+        <w:pStyle w:val="Normal"/>
+        <w:bidi w:val="0"/>
+        <w:jc w:val="left"/>
+        <w:rPr/>
+      </w:pPr>
+      <w:r>
+        <w:rPr/>
+        <w:t>}</w:t>
+      </w:r>
+    </w:p>
+    <w:p>
+      <w:pPr>
+        <w:pStyle w:val="Normal"/>
+        <w:bidi w:val="0"/>
+        <w:jc w:val="left"/>
+        <w:rPr/>
+      </w:pPr>
+      <w:r>
+        <w:rPr/>
+        <w:t xml:space="preserve">     </w:t>
+      </w:r>
+    </w:p>
+    <w:p>
+      <w:pPr>
+        <w:pStyle w:val="Normal"/>
+        <w:bidi w:val="0"/>
+        <w:jc w:val="left"/>
+        <w:rPr/>
+      </w:pPr>
+      <w:r>
+        <w:rPr/>
+      </w:r>
+    </w:p>
+    <w:p>
+      <w:pPr>
+        <w:pStyle w:val="Normal"/>
+        <w:bidi w:val="0"/>
+        <w:jc w:val="left"/>
+        <w:rPr/>
+      </w:pPr>
+      <w:r>
+        <w:rPr/>
+        <w:t># Create a Public IP</w:t>
+      </w:r>
+    </w:p>
+    <w:p>
+      <w:pPr>
+        <w:pStyle w:val="Normal"/>
+        <w:bidi w:val="0"/>
+        <w:jc w:val="left"/>
+        <w:rPr/>
+      </w:pPr>
+      <w:r>
+        <w:rPr/>
+        <w:t>resource "azurerm_public_ip" "example" {</w:t>
+      </w:r>
+    </w:p>
+    <w:p>
+      <w:pPr>
+        <w:pStyle w:val="Normal"/>
+        <w:bidi w:val="0"/>
+        <w:jc w:val="left"/>
+        <w:rPr/>
+      </w:pPr>
+      <w:r>
+        <w:rPr/>
+        <w:t xml:space="preserve">  </w:t>
+      </w:r>
+      <w:r>
+        <w:rPr/>
+        <w:t>name                = "FlaskPublicIP"</w:t>
+      </w:r>
+    </w:p>
+    <w:p>
+      <w:pPr>
+        <w:pStyle w:val="Normal"/>
+        <w:bidi w:val="0"/>
+        <w:jc w:val="left"/>
+        <w:rPr/>
+      </w:pPr>
+      <w:r>
+        <w:rPr/>
+        <w:t xml:space="preserve">  </w:t>
+      </w:r>
+      <w:r>
+        <w:rPr/>
+        <w:t>location            = azurerm_resource_group.example.location</w:t>
+      </w:r>
+    </w:p>
+    <w:p>
+      <w:pPr>
+        <w:pStyle w:val="Normal"/>
+        <w:bidi w:val="0"/>
+        <w:jc w:val="left"/>
+        <w:rPr/>
+      </w:pPr>
+      <w:r>
+        <w:rPr/>
+        <w:t xml:space="preserve">  </w:t>
+      </w:r>
+      <w:r>
+        <w:rPr/>
+        <w:t>resource_group_name = azurerm_resource_group.example.name</w:t>
+      </w:r>
+    </w:p>
+    <w:p>
+      <w:pPr>
+        <w:pStyle w:val="Normal"/>
+        <w:bidi w:val="0"/>
+        <w:jc w:val="left"/>
+        <w:rPr/>
+      </w:pPr>
+      <w:r>
+        <w:rPr/>
+        <w:t xml:space="preserve">  </w:t>
+      </w:r>
+      <w:r>
+        <w:rPr/>
+        <w:t>allocation_method   = "Dynamic"  # Dynamic IP address (can also be "Static" if you prefer)</w:t>
+      </w:r>
+    </w:p>
+    <w:p>
+      <w:pPr>
+        <w:pStyle w:val="Normal"/>
+        <w:bidi w:val="0"/>
+        <w:jc w:val="left"/>
+        <w:rPr/>
+      </w:pPr>
+      <w:r>
+        <w:rPr/>
+        <w:t xml:space="preserve">  </w:t>
+      </w:r>
+      <w:r>
+        <w:rPr/>
+        <w:t>sku                  = "Basic"</w:t>
+      </w:r>
+    </w:p>
+    <w:p>
+      <w:pPr>
+        <w:pStyle w:val="Normal"/>
+        <w:bidi w:val="0"/>
+        <w:jc w:val="left"/>
+        <w:rPr/>
+      </w:pPr>
+      <w:r>
+        <w:rPr/>
+        <w:t>}</w:t>
+      </w:r>
+    </w:p>
+    <w:p>
+      <w:pPr>
+        <w:pStyle w:val="Normal"/>
+        <w:bidi w:val="0"/>
+        <w:jc w:val="left"/>
+        <w:rPr/>
+      </w:pPr>
+      <w:r>
+        <w:rPr/>
+      </w:r>
+    </w:p>
+    <w:p>
+      <w:pPr>
+        <w:pStyle w:val="Normal"/>
+        <w:bidi w:val="0"/>
+        <w:jc w:val="left"/>
+        <w:rPr/>
+      </w:pPr>
+      <w:r>
+        <w:rPr/>
+        <w:t># Update the Network Interface to Associate the Public IP</w:t>
+      </w:r>
+    </w:p>
+    <w:p>
+      <w:pPr>
+        <w:pStyle w:val="Normal"/>
+        <w:bidi w:val="0"/>
+        <w:jc w:val="left"/>
+        <w:rPr/>
+      </w:pPr>
+      <w:r>
+        <w:rPr/>
+        <w:t>resource "azurerm_network_interface" "example" {</w:t>
+      </w:r>
+    </w:p>
+    <w:p>
+      <w:pPr>
+        <w:pStyle w:val="Normal"/>
+        <w:bidi w:val="0"/>
+        <w:jc w:val="left"/>
+        <w:rPr/>
+      </w:pPr>
+      <w:r>
+        <w:rPr/>
+        <w:t xml:space="preserve">  </w:t>
+      </w:r>
+      <w:r>
+        <w:rPr/>
+        <w:t>name                = "FlaskNIC"</w:t>
+      </w:r>
+    </w:p>
+    <w:p>
+      <w:pPr>
+        <w:pStyle w:val="Normal"/>
+        <w:bidi w:val="0"/>
+        <w:jc w:val="left"/>
+        <w:rPr/>
+      </w:pPr>
+      <w:r>
+        <w:rPr/>
+        <w:t xml:space="preserve">  </w:t>
+      </w:r>
+      <w:r>
+        <w:rPr/>
+        <w:t>location            = azurerm_resource_group.example.location</w:t>
+      </w:r>
+    </w:p>
+    <w:p>
+      <w:pPr>
+        <w:pStyle w:val="Normal"/>
+        <w:bidi w:val="0"/>
+        <w:jc w:val="left"/>
+        <w:rPr/>
+      </w:pPr>
+      <w:r>
+        <w:rPr/>
+        <w:t xml:space="preserve">  </w:t>
+      </w:r>
+      <w:r>
+        <w:rPr/>
+        <w:t>resource_group_name = azurerm_resource_group.example.name</w:t>
+      </w:r>
+    </w:p>
+    <w:p>
+      <w:pPr>
+        <w:pStyle w:val="Normal"/>
+        <w:bidi w:val="0"/>
+        <w:jc w:val="left"/>
+        <w:rPr/>
+      </w:pPr>
+      <w:r>
+        <w:rPr/>
+      </w:r>
+    </w:p>
+    <w:p>
+      <w:pPr>
+        <w:pStyle w:val="Normal"/>
+        <w:bidi w:val="0"/>
+        <w:jc w:val="left"/>
+        <w:rPr/>
+      </w:pPr>
+      <w:r>
+        <w:rPr/>
+        <w:t xml:space="preserve">  </w:t>
+      </w:r>
+      <w:r>
+        <w:rPr/>
+        <w:t>ip_configuration {</w:t>
+      </w:r>
+    </w:p>
+    <w:p>
+      <w:pPr>
+        <w:pStyle w:val="Normal"/>
+        <w:bidi w:val="0"/>
+        <w:jc w:val="left"/>
+        <w:rPr/>
+      </w:pPr>
+      <w:r>
+        <w:rPr/>
+        <w:t xml:space="preserve">    </w:t>
+      </w:r>
+      <w:r>
+        <w:rPr/>
+        <w:t>name                          = "internal"</w:t>
+      </w:r>
+    </w:p>
+    <w:p>
+      <w:pPr>
+        <w:pStyle w:val="Normal"/>
+        <w:bidi w:val="0"/>
+        <w:jc w:val="left"/>
+        <w:rPr/>
+      </w:pPr>
+      <w:r>
+        <w:rPr/>
+        <w:t xml:space="preserve">    </w:t>
+      </w:r>
+      <w:r>
+        <w:rPr/>
+        <w:t>subnet_id                     = azurerm_subnet.example.id</w:t>
+      </w:r>
+    </w:p>
+    <w:p>
+      <w:pPr>
+        <w:pStyle w:val="Normal"/>
+        <w:bidi w:val="0"/>
+        <w:jc w:val="left"/>
+        <w:rPr/>
+      </w:pPr>
+      <w:r>
+        <w:rPr/>
+        <w:t xml:space="preserve">    </w:t>
+      </w:r>
+      <w:r>
+        <w:rPr/>
+        <w:t>private_ip_address_allocation = "Dynamic"</w:t>
+      </w:r>
+    </w:p>
+    <w:p>
+      <w:pPr>
+        <w:pStyle w:val="Normal"/>
+        <w:bidi w:val="0"/>
+        <w:jc w:val="left"/>
+        <w:rPr/>
+      </w:pPr>
+      <w:r>
+        <w:rPr/>
+        <w:t xml:space="preserve">    </w:t>
+      </w:r>
+      <w:r>
+        <w:rPr/>
+        <w:t>public_ip_address_id          = azurerm_public_ip.example.id  # Associate the public IP</w:t>
+      </w:r>
+    </w:p>
+    <w:p>
+      <w:pPr>
+        <w:pStyle w:val="Normal"/>
+        <w:bidi w:val="0"/>
+        <w:jc w:val="left"/>
+        <w:rPr/>
+      </w:pPr>
+      <w:r>
+        <w:rPr/>
+        <w:t xml:space="preserve">  </w:t>
+      </w:r>
+      <w:r>
+        <w:rPr/>
+        <w:t>}</w:t>
+      </w:r>
+    </w:p>
+    <w:p>
+      <w:pPr>
+        <w:pStyle w:val="Normal"/>
+        <w:bidi w:val="0"/>
+        <w:jc w:val="left"/>
+        <w:rPr/>
+      </w:pPr>
+      <w:r>
+        <w:rPr/>
+        <w:t>}</w:t>
+      </w:r>
+    </w:p>
+    <w:p>
+      <w:pPr>
+        <w:pStyle w:val="Normal"/>
+        <w:bidi w:val="0"/>
+        <w:jc w:val="left"/>
+        <w:rPr/>
+      </w:pPr>
+      <w:r>
+        <w:rPr/>
+      </w:r>
+    </w:p>
+    <w:p>
+      <w:pPr>
+        <w:pStyle w:val="Normal"/>
+        <w:bidi w:val="0"/>
+        <w:jc w:val="left"/>
+        <w:rPr/>
+      </w:pPr>
+      <w:r>
+        <w:rPr/>
+        <w:t>resource "azurerm_linux_virtual_machine" "example" {</w:t>
+      </w:r>
+    </w:p>
+    <w:p>
+      <w:pPr>
+        <w:pStyle w:val="Normal"/>
+        <w:bidi w:val="0"/>
+        <w:jc w:val="left"/>
+        <w:rPr/>
+      </w:pPr>
+      <w:r>
+        <w:rPr/>
+        <w:t xml:space="preserve">  </w:t>
+      </w:r>
+      <w:r>
+        <w:rPr/>
+        <w:t>name                = "FlaskVM"</w:t>
+      </w:r>
+    </w:p>
+    <w:p>
+      <w:pPr>
+        <w:pStyle w:val="Normal"/>
+        <w:bidi w:val="0"/>
+        <w:jc w:val="left"/>
+        <w:rPr/>
+      </w:pPr>
+      <w:r>
+        <w:rPr/>
+        <w:t xml:space="preserve">  </w:t>
+      </w:r>
+      <w:r>
+        <w:rPr/>
+        <w:t>location            = azurerm_resource_group.example.location</w:t>
+      </w:r>
+    </w:p>
+    <w:p>
+      <w:pPr>
+        <w:pStyle w:val="Normal"/>
+        <w:bidi w:val="0"/>
+        <w:jc w:val="left"/>
+        <w:rPr/>
+      </w:pPr>
+      <w:r>
+        <w:rPr/>
+        <w:t xml:space="preserve">  </w:t>
+      </w:r>
+      <w:r>
+        <w:rPr/>
+        <w:t>resource_group_name = azurerm_resource_group.example.name</w:t>
+      </w:r>
+    </w:p>
+    <w:p>
+      <w:pPr>
+        <w:pStyle w:val="Normal"/>
+        <w:bidi w:val="0"/>
+        <w:jc w:val="left"/>
+        <w:rPr/>
+      </w:pPr>
+      <w:r>
+        <w:rPr/>
+        <w:t xml:space="preserve">  </w:t>
+      </w:r>
+      <w:r>
+        <w:rPr/>
+        <w:t>admin_username      = "azureuser"</w:t>
+      </w:r>
+    </w:p>
+    <w:p>
+      <w:pPr>
+        <w:pStyle w:val="Normal"/>
+        <w:bidi w:val="0"/>
+        <w:jc w:val="left"/>
+        <w:rPr/>
+      </w:pPr>
+      <w:r>
+        <w:rPr/>
+        <w:t xml:space="preserve">  </w:t>
+      </w:r>
+      <w:r>
+        <w:rPr/>
+        <w:t>size                = "Standard_B1s"</w:t>
+      </w:r>
+    </w:p>
+    <w:p>
+      <w:pPr>
+        <w:pStyle w:val="Normal"/>
+        <w:bidi w:val="0"/>
+        <w:jc w:val="left"/>
+        <w:rPr/>
+      </w:pPr>
+      <w:r>
+        <w:rPr/>
+        <w:t xml:space="preserve">  </w:t>
+      </w:r>
+      <w:r>
+        <w:rPr/>
+        <w:t>network_interface_ids = [azurerm_network_interface.example.id]</w:t>
+      </w:r>
+    </w:p>
+    <w:p>
+      <w:pPr>
+        <w:pStyle w:val="Normal"/>
+        <w:bidi w:val="0"/>
+        <w:jc w:val="left"/>
+        <w:rPr/>
+      </w:pPr>
+      <w:r>
+        <w:rPr/>
+      </w:r>
+    </w:p>
+    <w:p>
+      <w:pPr>
+        <w:pStyle w:val="Normal"/>
+        <w:bidi w:val="0"/>
+        <w:jc w:val="left"/>
+        <w:rPr/>
+      </w:pPr>
+      <w:r>
+        <w:rPr/>
+        <w:t xml:space="preserve">  </w:t>
+      </w:r>
+      <w:r>
+        <w:rPr/>
+        <w:t>os_disk {</w:t>
+      </w:r>
+    </w:p>
+    <w:p>
+      <w:pPr>
+        <w:pStyle w:val="Normal"/>
+        <w:bidi w:val="0"/>
+        <w:jc w:val="left"/>
+        <w:rPr/>
+      </w:pPr>
+      <w:r>
+        <w:rPr/>
+        <w:t xml:space="preserve">    </w:t>
+      </w:r>
+      <w:r>
+        <w:rPr/>
+        <w:t>caching              = "ReadWrite"</w:t>
+      </w:r>
+    </w:p>
+    <w:p>
+      <w:pPr>
+        <w:pStyle w:val="Normal"/>
+        <w:bidi w:val="0"/>
+        <w:jc w:val="left"/>
+        <w:rPr/>
+      </w:pPr>
+      <w:r>
+        <w:rPr/>
+        <w:t xml:space="preserve">    </w:t>
+      </w:r>
+      <w:r>
+        <w:rPr/>
+        <w:t>storage_account_type = "Standard_LRS"</w:t>
+      </w:r>
+    </w:p>
+    <w:p>
+      <w:pPr>
+        <w:pStyle w:val="Normal"/>
+        <w:bidi w:val="0"/>
+        <w:jc w:val="left"/>
+        <w:rPr/>
+      </w:pPr>
+      <w:r>
+        <w:rPr/>
+        <w:t xml:space="preserve">  </w:t>
+      </w:r>
+      <w:r>
+        <w:rPr/>
+        <w:t>}</w:t>
+      </w:r>
+    </w:p>
+    <w:p>
+      <w:pPr>
+        <w:pStyle w:val="Normal"/>
+        <w:bidi w:val="0"/>
+        <w:jc w:val="left"/>
+        <w:rPr/>
+      </w:pPr>
+      <w:r>
+        <w:rPr/>
+      </w:r>
+    </w:p>
+    <w:p>
+      <w:pPr>
+        <w:pStyle w:val="Normal"/>
+        <w:bidi w:val="0"/>
+        <w:jc w:val="left"/>
+        <w:rPr/>
+      </w:pPr>
+      <w:r>
+        <w:rPr/>
+        <w:t xml:space="preserve">  </w:t>
+      </w:r>
+      <w:r>
+        <w:rPr/>
+        <w:t># Specify the image source</w:t>
+      </w:r>
+    </w:p>
+    <w:p>
+      <w:pPr>
+        <w:pStyle w:val="Normal"/>
+        <w:bidi w:val="0"/>
+        <w:jc w:val="left"/>
+        <w:rPr/>
+      </w:pPr>
+      <w:r>
+        <w:rPr/>
+        <w:t xml:space="preserve">  </w:t>
+      </w:r>
+      <w:r>
+        <w:rPr/>
+        <w:t>source_image_reference {</w:t>
+      </w:r>
+    </w:p>
+    <w:p>
+      <w:pPr>
+        <w:pStyle w:val="Normal"/>
+        <w:bidi w:val="0"/>
+        <w:jc w:val="left"/>
+        <w:rPr/>
+      </w:pPr>
+      <w:r>
+        <w:rPr/>
+        <w:t xml:space="preserve">    </w:t>
+      </w:r>
+      <w:r>
+        <w:rPr/>
+        <w:t>publisher = "Canonical"</w:t>
+      </w:r>
+    </w:p>
+    <w:p>
+      <w:pPr>
+        <w:pStyle w:val="Normal"/>
+        <w:bidi w:val="0"/>
+        <w:jc w:val="left"/>
+        <w:rPr/>
+      </w:pPr>
+      <w:r>
+        <w:rPr/>
+        <w:t xml:space="preserve">    </w:t>
+      </w:r>
+      <w:r>
+        <w:rPr/>
+        <w:t>offer     = "0001-com-ubuntu-server-jammy"</w:t>
+      </w:r>
+    </w:p>
+    <w:p>
+      <w:pPr>
+        <w:pStyle w:val="Normal"/>
+        <w:bidi w:val="0"/>
+        <w:jc w:val="left"/>
+        <w:rPr/>
+      </w:pPr>
+      <w:r>
+        <w:rPr/>
+        <w:t xml:space="preserve">    </w:t>
+      </w:r>
+      <w:r>
+        <w:rPr/>
+        <w:t>sku       = "22_04-LTS"</w:t>
+      </w:r>
+    </w:p>
+    <w:p>
+      <w:pPr>
+        <w:pStyle w:val="Normal"/>
+        <w:bidi w:val="0"/>
+        <w:jc w:val="left"/>
+        <w:rPr/>
+      </w:pPr>
+      <w:r>
+        <w:rPr/>
+        <w:t xml:space="preserve">    </w:t>
+      </w:r>
+      <w:r>
+        <w:rPr/>
+        <w:t>version   = "latest"</w:t>
+      </w:r>
+    </w:p>
+    <w:p>
+      <w:pPr>
+        <w:pStyle w:val="Normal"/>
+        <w:bidi w:val="0"/>
+        <w:jc w:val="left"/>
+        <w:rPr/>
+      </w:pPr>
+      <w:r>
+        <w:rPr/>
+        <w:t xml:space="preserve">  </w:t>
+      </w:r>
+      <w:r>
+        <w:rPr/>
+        <w:t>}</w:t>
+      </w:r>
+    </w:p>
+    <w:p>
+      <w:pPr>
+        <w:pStyle w:val="Normal"/>
+        <w:bidi w:val="0"/>
+        <w:jc w:val="left"/>
+        <w:rPr/>
+      </w:pPr>
+      <w:r>
+        <w:rPr/>
+      </w:r>
+    </w:p>
+    <w:p>
+      <w:pPr>
+        <w:pStyle w:val="Normal"/>
+        <w:bidi w:val="0"/>
+        <w:jc w:val="left"/>
+        <w:rPr/>
+      </w:pPr>
+      <w:r>
+        <w:rPr/>
+        <w:t xml:space="preserve">  </w:t>
+      </w:r>
+      <w:r>
+        <w:rPr/>
+        <w:t># Add SSH key for authentication</w:t>
+      </w:r>
+    </w:p>
+    <w:p>
+      <w:pPr>
+        <w:pStyle w:val="Normal"/>
+        <w:bidi w:val="0"/>
+        <w:jc w:val="left"/>
+        <w:rPr/>
+      </w:pPr>
+      <w:r>
+        <w:rPr/>
+        <w:t xml:space="preserve">  </w:t>
+      </w:r>
+      <w:r>
+        <w:rPr/>
+        <w:t>admin_ssh_key {</w:t>
+      </w:r>
+    </w:p>
+    <w:p>
+      <w:pPr>
+        <w:pStyle w:val="Normal"/>
+        <w:bidi w:val="0"/>
+        <w:jc w:val="left"/>
+        <w:rPr/>
+      </w:pPr>
+      <w:r>
+        <w:rPr/>
+        <w:t xml:space="preserve">    </w:t>
+      </w:r>
+      <w:r>
+        <w:rPr/>
+        <w:t>username   = "azureuser"</w:t>
+      </w:r>
+    </w:p>
+    <w:p>
+      <w:pPr>
+        <w:pStyle w:val="Normal"/>
+        <w:bidi w:val="0"/>
+        <w:jc w:val="left"/>
+        <w:rPr/>
+      </w:pPr>
+      <w:r>
+        <w:rPr/>
+        <w:t xml:space="preserve">    </w:t>
+      </w:r>
+      <w:r>
+        <w:rPr/>
+        <w:t>public_key = file("~/.ssh/azure_id_rsa.pub")  # Path to your public key</w:t>
+      </w:r>
+    </w:p>
+    <w:p>
+      <w:pPr>
+        <w:pStyle w:val="Normal"/>
+        <w:bidi w:val="0"/>
+        <w:jc w:val="left"/>
+        <w:rPr/>
+      </w:pPr>
+      <w:r>
+        <w:rPr/>
+        <w:t xml:space="preserve">  </w:t>
+      </w:r>
+      <w:r>
+        <w:rPr/>
+        <w:t>}</w:t>
+      </w:r>
+    </w:p>
+    <w:p>
+      <w:pPr>
+        <w:pStyle w:val="Normal"/>
+        <w:bidi w:val="0"/>
+        <w:jc w:val="left"/>
+        <w:rPr/>
+      </w:pPr>
+      <w:r>
+        <w:rPr/>
+        <w:t>}</w:t>
+      </w:r>
+    </w:p>
+    <w:p>
+      <w:pPr>
+        <w:pStyle w:val="Normal"/>
+        <w:bidi w:val="0"/>
+        <w:jc w:val="left"/>
+        <w:rPr/>
+      </w:pPr>
+      <w:r>
+        <w:rPr/>
+      </w:r>
+    </w:p>
+    <w:p>
+      <w:pPr>
+        <w:pStyle w:val="Normal"/>
+        <w:bidi w:val="0"/>
+        <w:jc w:val="left"/>
+        <w:rPr/>
+      </w:pPr>
+      <w:r>
+        <w:rPr/>
+        <w:t># Output the Public IP address</w:t>
+      </w:r>
+    </w:p>
+    <w:p>
+      <w:pPr>
+        <w:pStyle w:val="Normal"/>
+        <w:bidi w:val="0"/>
+        <w:jc w:val="left"/>
+        <w:rPr/>
+      </w:pPr>
+      <w:r>
+        <w:rPr/>
+        <w:t>output "public_ip" {</w:t>
+      </w:r>
+    </w:p>
+    <w:p>
+      <w:pPr>
+        <w:pStyle w:val="Normal"/>
+        <w:bidi w:val="0"/>
+        <w:jc w:val="left"/>
+        <w:rPr/>
+      </w:pPr>
+      <w:r>
+        <w:rPr/>
+        <w:t xml:space="preserve">  </w:t>
+      </w:r>
+      <w:r>
+        <w:rPr/>
+        <w:t>value     = azurerm_public_ip.example.ip_address</w:t>
+      </w:r>
+    </w:p>
+    <w:p>
+      <w:pPr>
+        <w:pStyle w:val="Normal"/>
+        <w:bidi w:val="0"/>
+        <w:jc w:val="left"/>
+        <w:rPr/>
+      </w:pPr>
+      <w:r>
+        <w:rPr/>
+        <w:t xml:space="preserve">  </w:t>
+      </w:r>
+      <w:r>
+        <w:rPr/>
+        <w:t>depends_on = [azurerm_public_ip.example]</w:t>
+      </w:r>
+    </w:p>
+    <w:p>
+      <w:pPr>
+        <w:pStyle w:val="Normal"/>
+        <w:bidi w:val="0"/>
+        <w:jc w:val="left"/>
+        <w:rPr/>
+      </w:pPr>
+      <w:r>
+        <w:rPr/>
+        <w:t>}</w:t>
+      </w:r>
+    </w:p>
+    <w:p>
+      <w:pPr>
+        <w:pStyle w:val="Normal"/>
+        <w:bidi w:val="0"/>
+        <w:jc w:val="left"/>
+        <w:rPr/>
+      </w:pPr>
+      <w:r>
+        <w:rPr/>
+      </w:r>
+    </w:p>
+    <w:p>
+      <w:pPr>
+        <w:pStyle w:val="Normal"/>
+        <w:bidi w:val="0"/>
+        <w:jc w:val="left"/>
+        <w:rPr/>
+      </w:pPr>
+      <w:r>
+        <w:rPr/>
+      </w:r>
+    </w:p>
+    <w:p>
+      <w:pPr>
+        <w:pStyle w:val="Normal"/>
+        <w:bidi w:val="0"/>
+        <w:jc w:val="left"/>
+        <w:rPr/>
+      </w:pPr>
+      <w:r>
+        <w:rPr/>
+        <w:t>###########</w:t>
+      </w:r>
+    </w:p>
+    <w:p>
+      <w:pPr>
+        <w:pStyle w:val="Normal"/>
+        <w:bidi w:val="0"/>
+        <w:jc w:val="left"/>
+        <w:rPr/>
+      </w:pPr>
+      <w:r>
+        <w:rPr/>
+      </w:r>
+    </w:p>
+    <w:p>
+      <w:pPr>
+        <w:pStyle w:val="Normal"/>
+        <w:bidi w:val="0"/>
+        <w:jc w:val="left"/>
+        <w:rPr/>
+      </w:pPr>
+      <w:r>
+        <w:rPr/>
+        <w:t>Run following commands and resolve errors (key, azcli)</w:t>
+      </w:r>
+    </w:p>
+    <w:p>
+      <w:pPr>
+        <w:pStyle w:val="Normal"/>
+        <w:bidi w:val="0"/>
+        <w:jc w:val="left"/>
+        <w:rPr/>
+      </w:pPr>
+      <w:r>
+        <w:rPr/>
+      </w:r>
+    </w:p>
+    <w:p>
+      <w:pPr>
+        <w:pStyle w:val="Normal"/>
+        <w:bidi w:val="0"/>
+        <w:jc w:val="left"/>
+        <w:rPr/>
+      </w:pPr>
+      <w:r>
+        <w:rPr/>
+        <w:t>terraform init</w:t>
+      </w:r>
+    </w:p>
+    <w:p>
+      <w:pPr>
+        <w:pStyle w:val="Normal"/>
+        <w:bidi w:val="0"/>
+        <w:jc w:val="left"/>
+        <w:rPr/>
+      </w:pPr>
+      <w:r>
+        <w:rPr/>
+        <w:t>terraform plan</w:t>
+      </w:r>
+    </w:p>
+    <w:p>
+      <w:pPr>
+        <w:pStyle w:val="Normal"/>
+        <w:bidi w:val="0"/>
+        <w:jc w:val="left"/>
+        <w:rPr/>
+      </w:pPr>
+      <w:r>
+        <w:rPr/>
+      </w:r>
     </w:p>
     <w:p>
       <w:pPr>

</xml_diff>

<commit_message>
Resolution of errors Running tf and verifying creation of machine
</commit_message>
<xml_diff>
--- a/Tf_proj.docx
+++ b/Tf_proj.docx
@@ -2056,6 +2056,496 @@
       </w:pPr>
       <w:r>
         <w:rPr/>
+      </w:r>
+    </w:p>
+    <w:p>
+      <w:pPr>
+        <w:pStyle w:val="Normal"/>
+        <w:bidi w:val="0"/>
+        <w:jc w:val="left"/>
+        <w:rPr/>
+      </w:pPr>
+      <w:r>
+        <w:rPr/>
+      </w:r>
+    </w:p>
+    <w:p>
+      <w:pPr>
+        <w:pStyle w:val="Heading4"/>
+        <w:bidi w:val="0"/>
+        <w:jc w:val="left"/>
+        <w:rPr/>
+      </w:pPr>
+      <w:r>
+        <w:rPr/>
+        <w:t>S7: Resolve issues and login into Azure</w:t>
+      </w:r>
+    </w:p>
+    <w:p>
+      <w:pPr>
+        <w:pStyle w:val="Normal"/>
+        <w:bidi w:val="0"/>
+        <w:jc w:val="left"/>
+        <w:rPr>
+          <w:highlight w:val="none"/>
+          <w:shd w:fill="FFFFD7" w:val="clear"/>
+        </w:rPr>
+      </w:pPr>
+      <w:r>
+        <w:rPr>
+          <w:shd w:fill="FFFFD7" w:val="clear"/>
+        </w:rPr>
+      </w:r>
+    </w:p>
+    <w:p>
+      <w:pPr>
+        <w:pStyle w:val="Normal"/>
+        <w:bidi w:val="0"/>
+        <w:jc w:val="left"/>
+        <w:rPr>
+          <w:highlight w:val="none"/>
+          <w:shd w:fill="FFFFD7" w:val="clear"/>
+        </w:rPr>
+      </w:pPr>
+      <w:r>
+        <w:rPr>
+          <w:shd w:fill="FFFFD7" w:val="clear"/>
+        </w:rPr>
+        <w:t># Update your system</w:t>
+      </w:r>
+    </w:p>
+    <w:p>
+      <w:pPr>
+        <w:pStyle w:val="Normal"/>
+        <w:bidi w:val="0"/>
+        <w:jc w:val="left"/>
+        <w:rPr>
+          <w:highlight w:val="none"/>
+          <w:shd w:fill="FFFFD7" w:val="clear"/>
+        </w:rPr>
+      </w:pPr>
+      <w:r>
+        <w:rPr>
+          <w:shd w:fill="FFFFD7" w:val="clear"/>
+        </w:rPr>
+        <w:t>sudo apt-get update</w:t>
+      </w:r>
+    </w:p>
+    <w:p>
+      <w:pPr>
+        <w:pStyle w:val="Normal"/>
+        <w:bidi w:val="0"/>
+        <w:jc w:val="left"/>
+        <w:rPr>
+          <w:highlight w:val="none"/>
+          <w:shd w:fill="FFFFD7" w:val="clear"/>
+        </w:rPr>
+      </w:pPr>
+      <w:r>
+        <w:rPr>
+          <w:shd w:fill="FFFFD7" w:val="clear"/>
+        </w:rPr>
+        <w:t># Install prerequisites</w:t>
+      </w:r>
+    </w:p>
+    <w:p>
+      <w:pPr>
+        <w:pStyle w:val="Normal"/>
+        <w:bidi w:val="0"/>
+        <w:jc w:val="left"/>
+        <w:rPr>
+          <w:highlight w:val="none"/>
+          <w:shd w:fill="FFFFD7" w:val="clear"/>
+        </w:rPr>
+      </w:pPr>
+      <w:r>
+        <w:rPr>
+          <w:shd w:fill="FFFFD7" w:val="clear"/>
+        </w:rPr>
+        <w:t>sudo apt-get install ca-certificates curl apt-transport-https lsb-release gnupg</w:t>
+      </w:r>
+    </w:p>
+    <w:p>
+      <w:pPr>
+        <w:pStyle w:val="Normal"/>
+        <w:bidi w:val="0"/>
+        <w:jc w:val="left"/>
+        <w:rPr>
+          <w:highlight w:val="none"/>
+          <w:shd w:fill="FFFFD7" w:val="clear"/>
+        </w:rPr>
+      </w:pPr>
+      <w:r>
+        <w:rPr>
+          <w:shd w:fill="FFFFD7" w:val="clear"/>
+        </w:rPr>
+        <w:t># Import the Microsoft repository key</w:t>
+      </w:r>
+    </w:p>
+    <w:p>
+      <w:pPr>
+        <w:pStyle w:val="Normal"/>
+        <w:bidi w:val="0"/>
+        <w:jc w:val="left"/>
+        <w:rPr>
+          <w:highlight w:val="none"/>
+          <w:shd w:fill="FFFFD7" w:val="clear"/>
+        </w:rPr>
+      </w:pPr>
+      <w:r>
+        <w:rPr>
+          <w:shd w:fill="FFFFD7" w:val="clear"/>
+        </w:rPr>
+        <w:t>curl -sL https://aka.ms/InstallAzureCLIDeb | sudo bash</w:t>
+      </w:r>
+    </w:p>
+    <w:p>
+      <w:pPr>
+        <w:pStyle w:val="Normal"/>
+        <w:bidi w:val="0"/>
+        <w:jc w:val="left"/>
+        <w:rPr>
+          <w:highlight w:val="none"/>
+          <w:shd w:fill="FFFFD7" w:val="clear"/>
+        </w:rPr>
+      </w:pPr>
+      <w:r>
+        <w:rPr>
+          <w:shd w:fill="FFFFD7" w:val="clear"/>
+        </w:rPr>
+        <w:t>az –version</w:t>
+      </w:r>
+    </w:p>
+    <w:p>
+      <w:pPr>
+        <w:pStyle w:val="Normal"/>
+        <w:bidi w:val="0"/>
+        <w:jc w:val="left"/>
+        <w:rPr>
+          <w:highlight w:val="none"/>
+          <w:shd w:fill="FFFFD7" w:val="clear"/>
+        </w:rPr>
+      </w:pPr>
+      <w:r>
+        <w:rPr>
+          <w:shd w:fill="FFFFD7" w:val="clear"/>
+        </w:rPr>
+      </w:r>
+    </w:p>
+    <w:p>
+      <w:pPr>
+        <w:pStyle w:val="Normal"/>
+        <w:bidi w:val="0"/>
+        <w:jc w:val="left"/>
+        <w:rPr>
+          <w:highlight w:val="none"/>
+          <w:shd w:fill="FFFFD7" w:val="clear"/>
+        </w:rPr>
+      </w:pPr>
+      <w:r>
+        <w:rPr>
+          <w:shd w:fill="FFFFD7" w:val="clear"/>
+        </w:rPr>
+      </w:r>
+    </w:p>
+    <w:p>
+      <w:pPr>
+        <w:pStyle w:val="Normal"/>
+        <w:bidi w:val="0"/>
+        <w:jc w:val="left"/>
+        <w:rPr>
+          <w:highlight w:val="none"/>
+          <w:shd w:fill="FFFFD7" w:val="clear"/>
+        </w:rPr>
+      </w:pPr>
+      <w:r>
+        <w:rPr>
+          <w:shd w:fill="FFFFD7" w:val="clear"/>
+        </w:rPr>
+        <w:t>ssh-keygen -t rsa -b 4096 -f ~/.ssh/azure_id_rsa</w:t>
+      </w:r>
+    </w:p>
+    <w:p>
+      <w:pPr>
+        <w:pStyle w:val="Normal"/>
+        <w:bidi w:val="0"/>
+        <w:jc w:val="left"/>
+        <w:rPr>
+          <w:highlight w:val="none"/>
+          <w:shd w:fill="FFFFD7" w:val="clear"/>
+        </w:rPr>
+      </w:pPr>
+      <w:r>
+        <w:rPr>
+          <w:shd w:fill="FFFFD7" w:val="clear"/>
+        </w:rPr>
+      </w:r>
+    </w:p>
+    <w:p>
+      <w:pPr>
+        <w:pStyle w:val="Normal"/>
+        <w:bidi w:val="0"/>
+        <w:jc w:val="left"/>
+        <w:rPr>
+          <w:highlight w:val="none"/>
+          <w:shd w:fill="FFFFD7" w:val="clear"/>
+        </w:rPr>
+      </w:pPr>
+      <w:r>
+        <w:rPr>
+          <w:shd w:fill="FFFFD7" w:val="clear"/>
+        </w:rPr>
+        <w:t>az login</w:t>
+      </w:r>
+    </w:p>
+    <w:p>
+      <w:pPr>
+        <w:pStyle w:val="Normal"/>
+        <w:bidi w:val="0"/>
+        <w:jc w:val="left"/>
+        <w:rPr>
+          <w:highlight w:val="none"/>
+          <w:shd w:fill="FFFFD7" w:val="clear"/>
+        </w:rPr>
+      </w:pPr>
+      <w:r>
+        <w:rPr>
+          <w:shd w:fill="FFFFD7" w:val="clear"/>
+        </w:rPr>
+      </w:r>
+    </w:p>
+    <w:p>
+      <w:pPr>
+        <w:pStyle w:val="Normal"/>
+        <w:bidi w:val="0"/>
+        <w:jc w:val="left"/>
+        <w:rPr/>
+      </w:pPr>
+      <w:r>
+        <w:rPr/>
+        <w:t>Follow instructions and Ensure a similar out appears</w:t>
+      </w:r>
+    </w:p>
+    <w:p>
+      <w:pPr>
+        <w:pStyle w:val="Normal"/>
+        <w:bidi w:val="0"/>
+        <w:jc w:val="left"/>
+        <w:rPr/>
+      </w:pPr>
+      <w:r>
+        <w:rPr/>
+      </w:r>
+    </w:p>
+    <w:p>
+      <w:pPr>
+        <w:pStyle w:val="Normal"/>
+        <w:bidi w:val="0"/>
+        <w:jc w:val="left"/>
+        <w:rPr/>
+      </w:pPr>
+      <w:r>
+        <w:rPr/>
+        <w:t>Retrieving tenants and subscriptions for the selection...</w:t>
+      </w:r>
+    </w:p>
+    <w:p>
+      <w:pPr>
+        <w:pStyle w:val="Normal"/>
+        <w:bidi w:val="0"/>
+        <w:jc w:val="left"/>
+        <w:rPr/>
+      </w:pPr>
+      <w:r>
+        <w:rPr/>
+      </w:r>
+    </w:p>
+    <w:p>
+      <w:pPr>
+        <w:pStyle w:val="Normal"/>
+        <w:bidi w:val="0"/>
+        <w:jc w:val="left"/>
+        <w:rPr/>
+      </w:pPr>
+      <w:r>
+        <w:rPr/>
+        <w:t>[Tenant and subscription selection]</w:t>
+      </w:r>
+    </w:p>
+    <w:p>
+      <w:pPr>
+        <w:pStyle w:val="Normal"/>
+        <w:bidi w:val="0"/>
+        <w:jc w:val="left"/>
+        <w:rPr/>
+      </w:pPr>
+      <w:r>
+        <w:rPr/>
+      </w:r>
+    </w:p>
+    <w:p>
+      <w:pPr>
+        <w:pStyle w:val="Normal"/>
+        <w:bidi w:val="0"/>
+        <w:jc w:val="left"/>
+        <w:rPr/>
+      </w:pPr>
+      <w:r>
+        <w:rPr/>
+        <w:t>No     Subscription name     Subscription ID                       Tenant</w:t>
+      </w:r>
+    </w:p>
+    <w:p>
+      <w:pPr>
+        <w:pStyle w:val="Normal"/>
+        <w:bidi w:val="0"/>
+        <w:jc w:val="left"/>
+        <w:rPr/>
+      </w:pPr>
+      <w:r>
+        <w:rPr/>
+        <w:t>-----  --------------------  ------------------------------------  -------------</w:t>
+      </w:r>
+    </w:p>
+    <w:p>
+      <w:pPr>
+        <w:pStyle w:val="Normal"/>
+        <w:bidi w:val="0"/>
+        <w:jc w:val="left"/>
+        <w:rPr/>
+      </w:pPr>
+      <w:r>
+        <w:rPr/>
+      </w:r>
+    </w:p>
+    <w:p>
+      <w:pPr>
+        <w:pStyle w:val="Heading4"/>
+        <w:bidi w:val="0"/>
+        <w:jc w:val="left"/>
+        <w:rPr/>
+      </w:pPr>
+      <w:r>
+        <w:rPr/>
+        <w:t xml:space="preserve">S8: Rerun terraform and verify the output </w:t>
+      </w:r>
+      <w:r>
+        <w:rPr/>
+        <w:t>(</w:t>
+      </w:r>
+      <w:r>
+        <w:rPr/>
+        <w:t xml:space="preserve">New </w:t>
+      </w:r>
+      <w:r>
+        <w:rPr/>
+        <w:t xml:space="preserve">VM </w:t>
+      </w:r>
+      <w:r>
+        <w:rPr/>
+        <w:t>created</w:t>
+      </w:r>
+      <w:r>
+        <w:rPr/>
+        <w:t>)</w:t>
+      </w:r>
+    </w:p>
+    <w:p>
+      <w:pPr>
+        <w:pStyle w:val="Normal"/>
+        <w:bidi w:val="0"/>
+        <w:jc w:val="left"/>
+        <w:rPr>
+          <w:highlight w:val="none"/>
+          <w:shd w:fill="FFFFD7" w:val="clear"/>
+        </w:rPr>
+      </w:pPr>
+      <w:r>
+        <w:rPr>
+          <w:shd w:fill="FFFFD7" w:val="clear"/>
+        </w:rPr>
+        <w:t>terraform plan</w:t>
+      </w:r>
+    </w:p>
+    <w:p>
+      <w:pPr>
+        <w:pStyle w:val="Normal"/>
+        <w:bidi w:val="0"/>
+        <w:jc w:val="left"/>
+        <w:rPr>
+          <w:highlight w:val="none"/>
+          <w:shd w:fill="FFFFD7" w:val="clear"/>
+        </w:rPr>
+      </w:pPr>
+      <w:r>
+        <w:rPr>
+          <w:shd w:fill="FFFFD7" w:val="clear"/>
+        </w:rPr>
+      </w:r>
+    </w:p>
+    <w:p>
+      <w:pPr>
+        <w:pStyle w:val="Normal"/>
+        <w:bidi w:val="0"/>
+        <w:jc w:val="left"/>
+        <w:rPr>
+          <w:highlight w:val="none"/>
+          <w:shd w:fill="FFFFD7" w:val="clear"/>
+        </w:rPr>
+      </w:pPr>
+      <w:r>
+        <w:rPr>
+          <w:shd w:fill="FFFFD7" w:val="clear"/>
+        </w:rPr>
+        <w:t>terraform apply</w:t>
+      </w:r>
+    </w:p>
+    <w:p>
+      <w:pPr>
+        <w:pStyle w:val="Normal"/>
+        <w:bidi w:val="0"/>
+        <w:jc w:val="left"/>
+        <w:rPr>
+          <w:highlight w:val="none"/>
+          <w:shd w:fill="FFFFD7" w:val="clear"/>
+        </w:rPr>
+      </w:pPr>
+      <w:r>
+        <w:rPr>
+          <w:shd w:fill="FFFFD7" w:val="clear"/>
+        </w:rPr>
+      </w:r>
+    </w:p>
+    <w:p>
+      <w:pPr>
+        <w:pStyle w:val="Normal"/>
+        <w:bidi w:val="0"/>
+        <w:jc w:val="left"/>
+        <w:rPr>
+          <w:highlight w:val="none"/>
+          <w:shd w:fill="FFFFD7" w:val="clear"/>
+        </w:rPr>
+      </w:pPr>
+      <w:r>
+        <w:rPr>
+          <w:shd w:fill="FFFFD7" w:val="clear"/>
+        </w:rPr>
+      </w:r>
+    </w:p>
+    <w:p>
+      <w:pPr>
+        <w:pStyle w:val="Normal"/>
+        <w:bidi w:val="0"/>
+        <w:jc w:val="left"/>
+        <w:rPr>
+          <w:highlight w:val="none"/>
+          <w:shd w:fill="FFFFD7" w:val="clear"/>
+        </w:rPr>
+      </w:pPr>
+      <w:r>
+        <w:rPr>
+          <w:shd w:fill="FFFFD7" w:val="clear"/>
+        </w:rPr>
       </w:r>
     </w:p>
     <w:p>

</xml_diff>

<commit_message>
Updated for Ansible scripts
</commit_message>
<xml_diff>
--- a/Tf_proj.docx
+++ b/Tf_proj.docx
@@ -2546,6 +2546,691 @@
         <w:rPr>
           <w:shd w:fill="FFFFD7" w:val="clear"/>
         </w:rPr>
+      </w:r>
+    </w:p>
+    <w:p>
+      <w:pPr>
+        <w:pStyle w:val="Normal"/>
+        <w:bidi w:val="0"/>
+        <w:jc w:val="left"/>
+        <w:rPr/>
+      </w:pPr>
+      <w:r>
+        <w:rPr/>
+      </w:r>
+    </w:p>
+    <w:p>
+      <w:pPr>
+        <w:pStyle w:val="Normal"/>
+        <w:bidi w:val="0"/>
+        <w:jc w:val="left"/>
+        <w:rPr/>
+      </w:pPr>
+      <w:r>
+        <w:rPr/>
+      </w:r>
+    </w:p>
+    <w:p>
+      <w:pPr>
+        <w:pStyle w:val="Normal"/>
+        <w:bidi w:val="0"/>
+        <w:jc w:val="left"/>
+        <w:rPr/>
+      </w:pPr>
+      <w:r>
+        <w:rPr/>
+        <w:t>------------------------------------------------------------------------------------------------------------------------</w:t>
+      </w:r>
+    </w:p>
+    <w:p>
+      <w:pPr>
+        <w:pStyle w:val="Normal"/>
+        <w:bidi w:val="0"/>
+        <w:jc w:val="left"/>
+        <w:rPr/>
+      </w:pPr>
+      <w:r>
+        <w:rPr/>
+      </w:r>
+    </w:p>
+    <w:p>
+      <w:pPr>
+        <w:pStyle w:val="Heading4"/>
+        <w:bidi w:val="0"/>
+        <w:jc w:val="left"/>
+        <w:rPr/>
+      </w:pPr>
+      <w:r>
+        <w:rPr/>
+        <w:t xml:space="preserve">S9: install ansible, </w:t>
+      </w:r>
+      <w:r>
+        <w:rPr/>
+        <w:t>create scripts and run them – check for error in script</w:t>
+      </w:r>
+    </w:p>
+    <w:p>
+      <w:pPr>
+        <w:pStyle w:val="Normal"/>
+        <w:bidi w:val="0"/>
+        <w:jc w:val="left"/>
+        <w:rPr/>
+      </w:pPr>
+      <w:r>
+        <w:rPr/>
+      </w:r>
+    </w:p>
+    <w:p>
+      <w:pPr>
+        <w:pStyle w:val="Normal"/>
+        <w:bidi w:val="0"/>
+        <w:jc w:val="left"/>
+        <w:rPr/>
+      </w:pPr>
+      <w:r>
+        <w:rPr/>
+        <w:t>sudo apt install ansible -y</w:t>
+      </w:r>
+    </w:p>
+    <w:p>
+      <w:pPr>
+        <w:pStyle w:val="Normal"/>
+        <w:bidi w:val="0"/>
+        <w:jc w:val="left"/>
+        <w:rPr/>
+      </w:pPr>
+      <w:r>
+        <w:rPr/>
+      </w:r>
+    </w:p>
+    <w:p>
+      <w:pPr>
+        <w:pStyle w:val="Normal"/>
+        <w:bidi w:val="0"/>
+        <w:jc w:val="left"/>
+        <w:rPr/>
+      </w:pPr>
+      <w:r>
+        <w:rPr/>
+      </w:r>
+    </w:p>
+    <w:p>
+      <w:pPr>
+        <w:pStyle w:val="Normal"/>
+        <w:bidi w:val="0"/>
+        <w:jc w:val="left"/>
+        <w:rPr/>
+      </w:pPr>
+      <w:r>
+        <w:rPr/>
+        <w:t xml:space="preserve">Set the ip addresses, ansible_user and </w:t>
+      </w:r>
+      <w:r>
+        <w:rPr/>
+        <w:t>private key for the user in the hosts file</w:t>
+      </w:r>
+    </w:p>
+    <w:p>
+      <w:pPr>
+        <w:pStyle w:val="Normal"/>
+        <w:bidi w:val="0"/>
+        <w:jc w:val="left"/>
+        <w:rPr/>
+      </w:pPr>
+      <w:r>
+        <w:rPr/>
+        <w:t>vi hosts</w:t>
+      </w:r>
+    </w:p>
+    <w:p>
+      <w:pPr>
+        <w:pStyle w:val="Normal"/>
+        <w:bidi w:val="0"/>
+        <w:jc w:val="left"/>
+        <w:rPr/>
+      </w:pPr>
+      <w:r>
+        <w:rPr/>
+      </w:r>
+    </w:p>
+    <w:p>
+      <w:pPr>
+        <w:pStyle w:val="Normal"/>
+        <w:bidi w:val="0"/>
+        <w:jc w:val="left"/>
+        <w:rPr/>
+      </w:pPr>
+      <w:r>
+        <w:rPr/>
+        <w:t>[flask_vm]</w:t>
+      </w:r>
+    </w:p>
+    <w:p>
+      <w:pPr>
+        <w:pStyle w:val="Normal"/>
+        <w:bidi w:val="0"/>
+        <w:jc w:val="left"/>
+        <w:rPr/>
+      </w:pPr>
+      <w:r>
+        <w:rPr/>
+        <w:t>&lt;ip of machine&gt; ansible_user=azureuser ansible_ssh_private_key_file=~/.ssh/azure_id_rsa</w:t>
+      </w:r>
+    </w:p>
+    <w:p>
+      <w:pPr>
+        <w:pStyle w:val="Normal"/>
+        <w:bidi w:val="0"/>
+        <w:jc w:val="left"/>
+        <w:rPr/>
+      </w:pPr>
+      <w:r>
+        <w:rPr/>
+      </w:r>
+    </w:p>
+    <w:p>
+      <w:pPr>
+        <w:pStyle w:val="Normal"/>
+        <w:bidi w:val="0"/>
+        <w:jc w:val="left"/>
+        <w:rPr/>
+      </w:pPr>
+      <w:r>
+        <w:rPr/>
+        <w:t>vi deploy_flask.yml</w:t>
+      </w:r>
+    </w:p>
+    <w:p>
+      <w:pPr>
+        <w:pStyle w:val="Normal"/>
+        <w:bidi w:val="0"/>
+        <w:jc w:val="left"/>
+        <w:rPr/>
+      </w:pPr>
+      <w:r>
+        <w:rPr/>
+      </w:r>
+    </w:p>
+    <w:p>
+      <w:pPr>
+        <w:pStyle w:val="Normal"/>
+        <w:bidi w:val="0"/>
+        <w:jc w:val="left"/>
+        <w:rPr/>
+      </w:pPr>
+      <w:r>
+        <w:rPr/>
+        <w:t>- name: Deploy Flask App</w:t>
+      </w:r>
+    </w:p>
+    <w:p>
+      <w:pPr>
+        <w:pStyle w:val="Normal"/>
+        <w:bidi w:val="0"/>
+        <w:jc w:val="left"/>
+        <w:rPr/>
+      </w:pPr>
+      <w:r>
+        <w:rPr/>
+        <w:t xml:space="preserve">  </w:t>
+      </w:r>
+      <w:r>
+        <w:rPr/>
+        <w:t>hosts: flask_app_vm</w:t>
+      </w:r>
+    </w:p>
+    <w:p>
+      <w:pPr>
+        <w:pStyle w:val="Normal"/>
+        <w:bidi w:val="0"/>
+        <w:jc w:val="left"/>
+        <w:rPr/>
+      </w:pPr>
+      <w:r>
+        <w:rPr/>
+        <w:t xml:space="preserve">  </w:t>
+      </w:r>
+      <w:r>
+        <w:rPr/>
+        <w:t>become: yes</w:t>
+      </w:r>
+    </w:p>
+    <w:p>
+      <w:pPr>
+        <w:pStyle w:val="Normal"/>
+        <w:bidi w:val="0"/>
+        <w:jc w:val="left"/>
+        <w:rPr/>
+      </w:pPr>
+      <w:r>
+        <w:rPr/>
+        <w:t xml:space="preserve">  </w:t>
+      </w:r>
+      <w:r>
+        <w:rPr/>
+        <w:t>tasks:</w:t>
+      </w:r>
+    </w:p>
+    <w:p>
+      <w:pPr>
+        <w:pStyle w:val="Normal"/>
+        <w:bidi w:val="0"/>
+        <w:jc w:val="left"/>
+        <w:rPr/>
+      </w:pPr>
+      <w:r>
+        <w:rPr/>
+        <w:t xml:space="preserve">    </w:t>
+      </w:r>
+      <w:r>
+        <w:rPr/>
+        <w:t>- name: Install Python3 and Pip</w:t>
+      </w:r>
+    </w:p>
+    <w:p>
+      <w:pPr>
+        <w:pStyle w:val="Normal"/>
+        <w:bidi w:val="0"/>
+        <w:jc w:val="left"/>
+        <w:rPr/>
+      </w:pPr>
+      <w:r>
+        <w:rPr/>
+        <w:t xml:space="preserve">      </w:t>
+      </w:r>
+      <w:r>
+        <w:rPr/>
+        <w:t>apt:</w:t>
+      </w:r>
+    </w:p>
+    <w:p>
+      <w:pPr>
+        <w:pStyle w:val="Normal"/>
+        <w:bidi w:val="0"/>
+        <w:jc w:val="left"/>
+        <w:rPr/>
+      </w:pPr>
+      <w:r>
+        <w:rPr/>
+        <w:t xml:space="preserve">        </w:t>
+      </w:r>
+      <w:r>
+        <w:rPr/>
+        <w:t>update_cache: yes</w:t>
+      </w:r>
+    </w:p>
+    <w:p>
+      <w:pPr>
+        <w:pStyle w:val="Normal"/>
+        <w:bidi w:val="0"/>
+        <w:jc w:val="left"/>
+        <w:rPr/>
+      </w:pPr>
+      <w:r>
+        <w:rPr/>
+      </w:r>
+    </w:p>
+    <w:p>
+      <w:pPr>
+        <w:pStyle w:val="Normal"/>
+        <w:bidi w:val="0"/>
+        <w:jc w:val="left"/>
+        <w:rPr/>
+      </w:pPr>
+      <w:r>
+        <w:rPr/>
+        <w:t xml:space="preserve">    </w:t>
+      </w:r>
+      <w:r>
+        <w:rPr/>
+        <w:t>- name: Install Python3 and Pip</w:t>
+      </w:r>
+    </w:p>
+    <w:p>
+      <w:pPr>
+        <w:pStyle w:val="Normal"/>
+        <w:bidi w:val="0"/>
+        <w:jc w:val="left"/>
+        <w:rPr/>
+      </w:pPr>
+      <w:r>
+        <w:rPr/>
+        <w:t xml:space="preserve">      </w:t>
+      </w:r>
+      <w:r>
+        <w:rPr/>
+        <w:t>apt:</w:t>
+      </w:r>
+    </w:p>
+    <w:p>
+      <w:pPr>
+        <w:pStyle w:val="Normal"/>
+        <w:bidi w:val="0"/>
+        <w:jc w:val="left"/>
+        <w:rPr/>
+      </w:pPr>
+      <w:r>
+        <w:rPr/>
+        <w:t xml:space="preserve">        </w:t>
+      </w:r>
+      <w:r>
+        <w:rPr/>
+        <w:t>name:</w:t>
+      </w:r>
+    </w:p>
+    <w:p>
+      <w:pPr>
+        <w:pStyle w:val="Normal"/>
+        <w:bidi w:val="0"/>
+        <w:jc w:val="left"/>
+        <w:rPr/>
+      </w:pPr>
+      <w:r>
+        <w:rPr/>
+        <w:t xml:space="preserve">          </w:t>
+      </w:r>
+      <w:r>
+        <w:rPr/>
+        <w:t>- python3</w:t>
+      </w:r>
+    </w:p>
+    <w:p>
+      <w:pPr>
+        <w:pStyle w:val="Normal"/>
+        <w:bidi w:val="0"/>
+        <w:jc w:val="left"/>
+        <w:rPr/>
+      </w:pPr>
+      <w:r>
+        <w:rPr/>
+        <w:t xml:space="preserve">          </w:t>
+      </w:r>
+      <w:r>
+        <w:rPr/>
+        <w:t>- python3-pip</w:t>
+      </w:r>
+    </w:p>
+    <w:p>
+      <w:pPr>
+        <w:pStyle w:val="Normal"/>
+        <w:bidi w:val="0"/>
+        <w:jc w:val="left"/>
+        <w:rPr/>
+      </w:pPr>
+      <w:r>
+        <w:rPr/>
+        <w:t xml:space="preserve">        </w:t>
+      </w:r>
+      <w:r>
+        <w:rPr/>
+        <w:t>state: present</w:t>
+      </w:r>
+    </w:p>
+    <w:p>
+      <w:pPr>
+        <w:pStyle w:val="Normal"/>
+        <w:bidi w:val="0"/>
+        <w:jc w:val="left"/>
+        <w:rPr/>
+      </w:pPr>
+      <w:r>
+        <w:rPr/>
+      </w:r>
+    </w:p>
+    <w:p>
+      <w:pPr>
+        <w:pStyle w:val="Normal"/>
+        <w:bidi w:val="0"/>
+        <w:jc w:val="left"/>
+        <w:rPr/>
+      </w:pPr>
+      <w:r>
+        <w:rPr/>
+        <w:t xml:space="preserve">    </w:t>
+      </w:r>
+      <w:r>
+        <w:rPr/>
+        <w:t>- name: Install Flask</w:t>
+      </w:r>
+    </w:p>
+    <w:p>
+      <w:pPr>
+        <w:pStyle w:val="Normal"/>
+        <w:bidi w:val="0"/>
+        <w:jc w:val="left"/>
+        <w:rPr/>
+      </w:pPr>
+      <w:r>
+        <w:rPr/>
+        <w:t xml:space="preserve">      </w:t>
+      </w:r>
+      <w:r>
+        <w:rPr/>
+        <w:t>pip:</w:t>
+      </w:r>
+    </w:p>
+    <w:p>
+      <w:pPr>
+        <w:pStyle w:val="Normal"/>
+        <w:bidi w:val="0"/>
+        <w:jc w:val="left"/>
+        <w:rPr/>
+      </w:pPr>
+      <w:r>
+        <w:rPr/>
+        <w:t xml:space="preserve">        </w:t>
+      </w:r>
+      <w:r>
+        <w:rPr/>
+        <w:t>name: flask</w:t>
+      </w:r>
+    </w:p>
+    <w:p>
+      <w:pPr>
+        <w:pStyle w:val="Normal"/>
+        <w:bidi w:val="0"/>
+        <w:jc w:val="left"/>
+        <w:rPr/>
+      </w:pPr>
+      <w:r>
+        <w:rPr/>
+      </w:r>
+    </w:p>
+    <w:p>
+      <w:pPr>
+        <w:pStyle w:val="Normal"/>
+        <w:bidi w:val="0"/>
+        <w:jc w:val="left"/>
+        <w:rPr/>
+      </w:pPr>
+      <w:r>
+        <w:rPr/>
+        <w:t xml:space="preserve">    </w:t>
+      </w:r>
+      <w:r>
+        <w:rPr/>
+        <w:t>- name: Copy Flask App to VM</w:t>
+      </w:r>
+    </w:p>
+    <w:p>
+      <w:pPr>
+        <w:pStyle w:val="Normal"/>
+        <w:bidi w:val="0"/>
+        <w:jc w:val="left"/>
+        <w:rPr/>
+      </w:pPr>
+      <w:r>
+        <w:rPr/>
+        <w:t xml:space="preserve">      </w:t>
+      </w:r>
+      <w:r>
+        <w:rPr/>
+        <w:t>copy:</w:t>
+      </w:r>
+    </w:p>
+    <w:p>
+      <w:pPr>
+        <w:pStyle w:val="Normal"/>
+        <w:bidi w:val="0"/>
+        <w:jc w:val="left"/>
+        <w:rPr/>
+      </w:pPr>
+      <w:r>
+        <w:rPr/>
+        <w:t xml:space="preserve">        </w:t>
+      </w:r>
+      <w:r>
+        <w:rPr/>
+        <w:t>src: ../flask_app/app.py</w:t>
+      </w:r>
+    </w:p>
+    <w:p>
+      <w:pPr>
+        <w:pStyle w:val="Normal"/>
+        <w:bidi w:val="0"/>
+        <w:jc w:val="left"/>
+        <w:rPr/>
+      </w:pPr>
+      <w:r>
+        <w:rPr/>
+        <w:t xml:space="preserve">        </w:t>
+      </w:r>
+      <w:r>
+        <w:rPr/>
+        <w:t>dest: /home/azureuser/flask_app/</w:t>
+      </w:r>
+    </w:p>
+    <w:p>
+      <w:pPr>
+        <w:pStyle w:val="Normal"/>
+        <w:bidi w:val="0"/>
+        <w:jc w:val="left"/>
+        <w:rPr/>
+      </w:pPr>
+      <w:r>
+        <w:rPr/>
+      </w:r>
+    </w:p>
+    <w:p>
+      <w:pPr>
+        <w:pStyle w:val="Normal"/>
+        <w:bidi w:val="0"/>
+        <w:jc w:val="left"/>
+        <w:rPr/>
+      </w:pPr>
+      <w:r>
+        <w:rPr/>
+        <w:t xml:space="preserve">    </w:t>
+      </w:r>
+      <w:r>
+        <w:rPr/>
+        <w:t>- name: Start Flask App</w:t>
+      </w:r>
+    </w:p>
+    <w:p>
+      <w:pPr>
+        <w:pStyle w:val="Normal"/>
+        <w:bidi w:val="0"/>
+        <w:jc w:val="left"/>
+        <w:rPr/>
+      </w:pPr>
+      <w:r>
+        <w:rPr/>
+        <w:t xml:space="preserve">      </w:t>
+      </w:r>
+      <w:r>
+        <w:rPr/>
+        <w:t>shell: python3 /home/azureuser/flask_app/app.py</w:t>
+      </w:r>
+    </w:p>
+    <w:p>
+      <w:pPr>
+        <w:pStyle w:val="Normal"/>
+        <w:bidi w:val="0"/>
+        <w:jc w:val="left"/>
+        <w:rPr/>
+      </w:pPr>
+      <w:r>
+        <w:rPr/>
+      </w:r>
+    </w:p>
+    <w:p>
+      <w:pPr>
+        <w:pStyle w:val="Normal"/>
+        <w:bidi w:val="0"/>
+        <w:jc w:val="left"/>
+        <w:rPr/>
+      </w:pPr>
+      <w:r>
+        <w:rPr/>
+      </w:r>
+    </w:p>
+    <w:p>
+      <w:pPr>
+        <w:pStyle w:val="Normal"/>
+        <w:bidi w:val="0"/>
+        <w:jc w:val="left"/>
+        <w:rPr/>
+      </w:pPr>
+      <w:r>
+        <w:rPr/>
+        <w:t>ansible-playbook -i hosts deploy_flask.yml</w:t>
+      </w:r>
+    </w:p>
+    <w:p>
+      <w:pPr>
+        <w:pStyle w:val="Normal"/>
+        <w:bidi w:val="0"/>
+        <w:jc w:val="left"/>
+        <w:rPr/>
+      </w:pPr>
+      <w:r>
+        <w:rPr/>
+      </w:r>
+    </w:p>
+    <w:p>
+      <w:pPr>
+        <w:pStyle w:val="Normal"/>
+        <w:bidi w:val="0"/>
+        <w:jc w:val="left"/>
+        <w:rPr/>
+      </w:pPr>
+      <w:r>
+        <w:rPr/>
+      </w:r>
+    </w:p>
+    <w:p>
+      <w:pPr>
+        <w:pStyle w:val="Normal"/>
+        <w:bidi w:val="0"/>
+        <w:jc w:val="left"/>
+        <w:rPr/>
+      </w:pPr>
+      <w:r>
+        <w:rPr/>
+        <w:t>Test on &lt;public ip:5000&gt;</w:t>
+      </w:r>
+    </w:p>
+    <w:p>
+      <w:pPr>
+        <w:pStyle w:val="Normal"/>
+        <w:bidi w:val="0"/>
+        <w:jc w:val="left"/>
+        <w:rPr/>
+      </w:pPr>
+      <w:r>
+        <w:rPr/>
+      </w:r>
+    </w:p>
+    <w:p>
+      <w:pPr>
+        <w:pStyle w:val="Normal"/>
+        <w:bidi w:val="0"/>
+        <w:jc w:val="left"/>
+        <w:rPr/>
+      </w:pPr>
+      <w:r>
+        <w:rPr/>
       </w:r>
     </w:p>
     <w:p>

</xml_diff>